<commit_message>
feito o codigo manhoso/retardado/depende da situação
</commit_message>
<xml_diff>
--- a/lab4/draft.docx
+++ b/lab4/draft.docx
@@ -1,10 +1,10 @@
 
 <file path=word/document.xml><?xml version="1.0" encoding="utf-8"?>
-<w:document xmlns:wpc="http://schemas.microsoft.com/office/word/2010/wordprocessingCanvas" xmlns:cx="http://schemas.microsoft.com/office/drawing/2014/chartex" xmlns:cx1="http://schemas.microsoft.com/office/drawing/2015/9/8/chartex" xmlns:cx2="http://schemas.microsoft.com/office/drawing/2015/10/21/chartex" xmlns:cx3="http://schemas.microsoft.com/office/drawing/2016/5/9/chartex" xmlns:cx4="http://schemas.microsoft.com/office/drawing/2016/5/10/chartex" xmlns:cx5="http://schemas.microsoft.com/office/drawing/2016/5/11/chartex" xmlns:cx6="http://schemas.microsoft.com/office/drawing/2016/5/12/chartex" xmlns:cx7="http://schemas.microsoft.com/office/drawing/2016/5/13/chartex" xmlns:cx8="http://schemas.microsoft.com/office/drawing/2016/5/14/chartex" xmlns:mc="http://schemas.openxmlformats.org/markup-compatibility/2006" xmlns:aink="http://schemas.microsoft.com/office/drawing/2016/ink" xmlns:am3d="http://schemas.microsoft.com/office/drawing/2017/model3d" xmlns:o="urn:schemas-microsoft-com:office:office" xmlns:r="http://schemas.openxmlformats.org/officeDocument/2006/relationships" xmlns:m="http://schemas.openxmlformats.org/officeDocument/2006/math" xmlns:v="urn:schemas-microsoft-com:vml" xmlns:wp14="http://schemas.microsoft.com/office/word/2010/wordprocessingDrawing" xmlns:wp="http://schemas.openxmlformats.org/drawingml/2006/wordprocessingDrawing" xmlns:w10="urn:schemas-microsoft-com:office:word" xmlns:w="http://schemas.openxmlformats.org/wordprocessingml/2006/main" xmlns:w14="http://schemas.microsoft.com/office/word/2010/wordml" xmlns:w15="http://schemas.microsoft.com/office/word/2012/wordml" xmlns:w16cid="http://schemas.microsoft.com/office/word/2016/wordml/cid" xmlns:w16se="http://schemas.microsoft.com/office/word/2015/wordml/symex" xmlns:wpg="http://schemas.microsoft.com/office/word/2010/wordprocessingGroup" xmlns:wpi="http://schemas.microsoft.com/office/word/2010/wordprocessingInk" xmlns:wne="http://schemas.microsoft.com/office/word/2006/wordml" xmlns:wps="http://schemas.microsoft.com/office/word/2010/wordprocessingShape" mc:Ignorable="w14 w15 w16se w16cid wp14">
+<w:document xmlns:wpc="http://schemas.microsoft.com/office/word/2010/wordprocessingCanvas" xmlns:cx="http://schemas.microsoft.com/office/drawing/2014/chartex" xmlns:cx1="http://schemas.microsoft.com/office/drawing/2015/9/8/chartex" xmlns:cx2="http://schemas.microsoft.com/office/drawing/2015/10/21/chartex" xmlns:cx3="http://schemas.microsoft.com/office/drawing/2016/5/9/chartex" xmlns:cx4="http://schemas.microsoft.com/office/drawing/2016/5/10/chartex" xmlns:cx5="http://schemas.microsoft.com/office/drawing/2016/5/11/chartex" xmlns:cx6="http://schemas.microsoft.com/office/drawing/2016/5/12/chartex" xmlns:cx7="http://schemas.microsoft.com/office/drawing/2016/5/13/chartex" xmlns:cx8="http://schemas.microsoft.com/office/drawing/2016/5/14/chartex" xmlns:mc="http://schemas.openxmlformats.org/markup-compatibility/2006" xmlns:aink="http://schemas.microsoft.com/office/drawing/2016/ink" xmlns:am3d="http://schemas.microsoft.com/office/drawing/2017/model3d" xmlns:o="urn:schemas-microsoft-com:office:office" xmlns:r="http://schemas.openxmlformats.org/officeDocument/2006/relationships" xmlns:m="http://schemas.openxmlformats.org/officeDocument/2006/math" xmlns:v="urn:schemas-microsoft-com:vml" xmlns:wp14="http://schemas.microsoft.com/office/word/2010/wordprocessingDrawing" xmlns:wp="http://schemas.openxmlformats.org/drawingml/2006/wordprocessingDrawing" xmlns:w10="urn:schemas-microsoft-com:office:word" xmlns:w="http://schemas.openxmlformats.org/wordprocessingml/2006/main" xmlns:w14="http://schemas.microsoft.com/office/word/2010/wordml" xmlns:w15="http://schemas.microsoft.com/office/word/2012/wordml" xmlns:w16se="http://schemas.microsoft.com/office/word/2015/wordml/symex" xmlns:wpg="http://schemas.microsoft.com/office/word/2010/wordprocessingGroup" xmlns:wpi="http://schemas.microsoft.com/office/word/2010/wordprocessingInk" xmlns:wne="http://schemas.microsoft.com/office/word/2006/wordml" xmlns:wps="http://schemas.microsoft.com/office/word/2010/wordprocessingShape" mc:Ignorable="w14 w15 w16se wp14">
   <w:body>
     <w:p>
       <w:pPr>
-        <w:pStyle w:val="ListParagraph"/>
+        <w:pStyle w:val="PargrafodaLista"/>
         <w:numPr>
           <w:ilvl w:val="0"/>
           <w:numId w:val="1"/>
@@ -16,16 +16,7 @@
     </w:p>
     <w:p>
       <w:r>
-        <w:t>O Bayes classifier é o classificador ideal que escolhe uma classe observando qual das classes, tem é mais provável ocorrer para certos parâmetros, ou seja tem conhecimento à posteriori pois sabe a distribuição probabilística das classes em antemão (MAP).</w:t>
-      </w:r>
-      <w:r>
-        <w:t xml:space="preserve"> Este classificador baseia-se no teorema de Bayes</w:t>
-      </w:r>
-      <w:r>
-        <w:t xml:space="preserve"> para definir qual a classe e este é </w:t>
-      </w:r>
-      <w:r>
-        <w:t>dado pela seguinte equação:</w:t>
+        <w:t>O Bayes classifier é o classificador ideal que escolhe uma classe observando qual das classes, tem é mais provável ocorrer para certos parâmetros, ou seja tem conhecimento à posteriori pois sabe a distribuição probabilística das classes em antemão (MAP). Este classificador baseia-se no teorema de Bayes para definir qual a classe e este é dado pela seguinte equação:</w:t>
       </w:r>
     </w:p>
     <w:p>
@@ -206,19 +197,7 @@
                 <w:rPr>
                   <w:rFonts w:ascii="Cambria Math" w:hAnsi="Cambria Math"/>
                 </w:rPr>
-                <m:t>P(</m:t>
-              </m:r>
-              <m:r>
-                <w:rPr>
-                  <w:rFonts w:ascii="Cambria Math" w:hAnsi="Cambria Math"/>
-                </w:rPr>
-                <m:t>X</m:t>
-              </m:r>
-              <m:r>
-                <w:rPr>
-                  <w:rFonts w:ascii="Cambria Math" w:hAnsi="Cambria Math"/>
-                </w:rPr>
-                <m:t>)</m:t>
+                <m:t>P(X)</m:t>
               </m:r>
             </m:den>
           </m:f>
@@ -370,7 +349,15 @@
         <w:t xml:space="preserve"> Naive Bayes Classifier</w:t>
       </w:r>
       <w:r>
-        <w:t xml:space="preserve"> é em tudo igual ao Bayes Classifier mas com uma diferença importante, não são sabidas as distribuições de probabilidade de </w:t>
+        <w:t xml:space="preserve"> é em tudo igual ao Bayes </w:t>
+      </w:r>
+      <w:proofErr w:type="gramStart"/>
+      <w:r>
+        <w:t>Classifier</w:t>
+      </w:r>
+      <w:proofErr w:type="gramEnd"/>
+      <w:r>
+        <w:t xml:space="preserve"> mas com uma diferença importante, não são sabidas as distribuições de probabilidade de </w:t>
       </w:r>
       <m:oMath>
         <m:r>
@@ -424,7 +411,18 @@
         <w:t>,</w:t>
       </w:r>
       <w:r>
-        <w:t xml:space="preserve"> e por isso é pressuposto que as features são condicionalmente independentes (Covariancia=0) ou seja </w:t>
+        <w:t xml:space="preserve"> e por isso é pressuposto que as features são condicionalmente independentes (</w:t>
+      </w:r>
+      <w:proofErr w:type="spellStart"/>
+      <w:r>
+        <w:t>Covariancia</w:t>
+      </w:r>
+      <w:proofErr w:type="spellEnd"/>
+      <w:r>
+        <w:t xml:space="preserve">=0) ou seja </w:t>
+      </w:r>
+      <w:r>
+        <w:t>c</w:t>
       </w:r>
     </w:p>
     <w:p>
@@ -486,13 +484,7 @@
             <w:rPr>
               <w:rFonts w:ascii="Cambria Math" w:hAnsi="Cambria Math"/>
             </w:rPr>
-            <m:t>=</m:t>
-          </m:r>
-          <m:r>
-            <w:rPr>
-              <w:rFonts w:ascii="Cambria Math" w:hAnsi="Cambria Math"/>
-            </w:rPr>
-            <m:t>P</m:t>
+            <m:t>=P</m:t>
           </m:r>
           <m:d>
             <m:dPr>
@@ -564,13 +556,7 @@
             <w:rPr>
               <w:rFonts w:ascii="Cambria Math" w:hAnsi="Cambria Math"/>
             </w:rPr>
-            <m:t>*</m:t>
-          </m:r>
-          <m:r>
-            <w:rPr>
-              <w:rFonts w:ascii="Cambria Math" w:hAnsi="Cambria Math"/>
-            </w:rPr>
-            <m:t>P</m:t>
+            <m:t>*P</m:t>
           </m:r>
           <m:d>
             <m:dPr>
@@ -642,13 +628,7 @@
             <w:rPr>
               <w:rFonts w:ascii="Cambria Math" w:hAnsi="Cambria Math"/>
             </w:rPr>
-            <m:t>*</m:t>
-          </m:r>
-          <m:r>
-            <w:rPr>
-              <w:rFonts w:ascii="Cambria Math" w:hAnsi="Cambria Math"/>
-            </w:rPr>
-            <m:t>P</m:t>
+            <m:t>*P</m:t>
           </m:r>
           <m:d>
             <m:dPr>
@@ -727,25 +707,74 @@
     </w:p>
     <w:p>
       <w:r>
-        <w:t xml:space="preserve">Apartir desta hipótese, seria de esperar que o </w:t>
-      </w:r>
-      <w:r>
-        <w:t>Naive Bayes Classifier</w:t>
-      </w:r>
-      <w:r>
-        <w:t xml:space="preserve"> não obtivesse bons resultados no entanto não é isso que ocorre como se pode observar ao longo deste laboratório</w:t>
+        <w:t>Apartir desta hipótese, seria de esperar que o Naive Bayes Classifier não obtivesse bons resultados no entanto não é isso que ocorre como se pode observar ao longo deste laboratório</w:t>
       </w:r>
     </w:p>
     <w:p/>
     <w:p/>
-    <w:p/>
+    <w:p>
+      <w:r>
+        <w:t>4.</w:t>
+      </w:r>
+    </w:p>
+    <w:p>
+      <w:r>
+        <w:t>Confirmar probabilidades iguais 5</w:t>
+      </w:r>
+      <w:r>
+        <w:t>0 em cada classe de 150 elementos</w:t>
+      </w:r>
+    </w:p>
     <w:p/>
     <w:p>
       <w:r>
-        <w:t>DRAW WTF</w:t>
+        <w:t xml:space="preserve">Como se pode observar o erro que foi obtido é inferior a 1.5% ;   Podemos </w:t>
+      </w:r>
+      <w:r>
+        <w:t>confirmar</w:t>
+      </w:r>
+      <w:r>
+        <w:t xml:space="preserve"> que a aproximação que foi feita </w:t>
+      </w:r>
+      <w:r>
+        <w:t xml:space="preserve">de as distribuições das classes se a próxima uma distribuição de gaussiana; </w:t>
+      </w:r>
+      <w:proofErr w:type="spellStart"/>
+      <w:r>
+        <w:t>Naive</w:t>
+      </w:r>
+      <w:proofErr w:type="spellEnd"/>
+      <w:r>
+        <w:t xml:space="preserve"> assume independência entre as </w:t>
+      </w:r>
+      <w:proofErr w:type="spellStart"/>
+      <w:r>
+        <w:t>features</w:t>
+      </w:r>
+      <w:proofErr w:type="spellEnd"/>
+      <w:r>
+        <w:t xml:space="preserve"> com esta </w:t>
+      </w:r>
+      <w:r>
+        <w:t xml:space="preserve">suposição no calculo das matrizes da variância e pondo o valor da covariância a 0, resultando a suposição de serem independentes vão ser feitas 7 predições erradas, enquanto que quando foram calculados os valores da covariância os erro de predições foram </w:t>
+      </w:r>
+      <w:r>
+        <w:rPr>
+          <w:u w:val="single"/>
+        </w:rPr>
+        <w:t>ap</w:t>
       </w:r>
       <w:bookmarkStart w:id="0" w:name="_GoBack"/>
       <w:bookmarkEnd w:id="0"/>
+      <w:r>
+        <w:rPr>
+          <w:u w:val="single"/>
+        </w:rPr>
+        <w:t>enas</w:t>
+      </w:r>
+      <w:r>
+        <w:t xml:space="preserve"> 2.</w:t>
+      </w:r>
     </w:p>
     <w:sectPr>
       <w:pgSz w:w="11906" w:h="16838"/>
@@ -758,7 +787,7 @@
 </file>
 
 <file path=word/numbering.xml><?xml version="1.0" encoding="utf-8"?>
-<w:numbering xmlns:wpc="http://schemas.microsoft.com/office/word/2010/wordprocessingCanvas" xmlns:cx="http://schemas.microsoft.com/office/drawing/2014/chartex" xmlns:cx1="http://schemas.microsoft.com/office/drawing/2015/9/8/chartex" xmlns:cx2="http://schemas.microsoft.com/office/drawing/2015/10/21/chartex" xmlns:cx3="http://schemas.microsoft.com/office/drawing/2016/5/9/chartex" xmlns:cx4="http://schemas.microsoft.com/office/drawing/2016/5/10/chartex" xmlns:cx5="http://schemas.microsoft.com/office/drawing/2016/5/11/chartex" xmlns:cx6="http://schemas.microsoft.com/office/drawing/2016/5/12/chartex" xmlns:cx7="http://schemas.microsoft.com/office/drawing/2016/5/13/chartex" xmlns:cx8="http://schemas.microsoft.com/office/drawing/2016/5/14/chartex" xmlns:mc="http://schemas.openxmlformats.org/markup-compatibility/2006" xmlns:aink="http://schemas.microsoft.com/office/drawing/2016/ink" xmlns:am3d="http://schemas.microsoft.com/office/drawing/2017/model3d" xmlns:o="urn:schemas-microsoft-com:office:office" xmlns:r="http://schemas.openxmlformats.org/officeDocument/2006/relationships" xmlns:m="http://schemas.openxmlformats.org/officeDocument/2006/math" xmlns:v="urn:schemas-microsoft-com:vml" xmlns:wp14="http://schemas.microsoft.com/office/word/2010/wordprocessingDrawing" xmlns:wp="http://schemas.openxmlformats.org/drawingml/2006/wordprocessingDrawing" xmlns:w10="urn:schemas-microsoft-com:office:word" xmlns:w="http://schemas.openxmlformats.org/wordprocessingml/2006/main" xmlns:w14="http://schemas.microsoft.com/office/word/2010/wordml" xmlns:w15="http://schemas.microsoft.com/office/word/2012/wordml" xmlns:w16cid="http://schemas.microsoft.com/office/word/2016/wordml/cid" xmlns:w16se="http://schemas.microsoft.com/office/word/2015/wordml/symex" xmlns:wpg="http://schemas.microsoft.com/office/word/2010/wordprocessingGroup" xmlns:wpi="http://schemas.microsoft.com/office/word/2010/wordprocessingInk" xmlns:wne="http://schemas.microsoft.com/office/word/2006/wordml" xmlns:wps="http://schemas.microsoft.com/office/word/2010/wordprocessingShape" mc:Ignorable="w14 w15 w16se w16cid wp14">
+<w:numbering xmlns:wpc="http://schemas.microsoft.com/office/word/2010/wordprocessingCanvas" xmlns:cx="http://schemas.microsoft.com/office/drawing/2014/chartex" xmlns:cx1="http://schemas.microsoft.com/office/drawing/2015/9/8/chartex" xmlns:cx2="http://schemas.microsoft.com/office/drawing/2015/10/21/chartex" xmlns:cx3="http://schemas.microsoft.com/office/drawing/2016/5/9/chartex" xmlns:cx4="http://schemas.microsoft.com/office/drawing/2016/5/10/chartex" xmlns:cx5="http://schemas.microsoft.com/office/drawing/2016/5/11/chartex" xmlns:cx6="http://schemas.microsoft.com/office/drawing/2016/5/12/chartex" xmlns:cx7="http://schemas.microsoft.com/office/drawing/2016/5/13/chartex" xmlns:cx8="http://schemas.microsoft.com/office/drawing/2016/5/14/chartex" xmlns:mc="http://schemas.openxmlformats.org/markup-compatibility/2006" xmlns:aink="http://schemas.microsoft.com/office/drawing/2016/ink" xmlns:am3d="http://schemas.microsoft.com/office/drawing/2017/model3d" xmlns:o="urn:schemas-microsoft-com:office:office" xmlns:r="http://schemas.openxmlformats.org/officeDocument/2006/relationships" xmlns:m="http://schemas.openxmlformats.org/officeDocument/2006/math" xmlns:v="urn:schemas-microsoft-com:vml" xmlns:wp14="http://schemas.microsoft.com/office/word/2010/wordprocessingDrawing" xmlns:wp="http://schemas.openxmlformats.org/drawingml/2006/wordprocessingDrawing" xmlns:w10="urn:schemas-microsoft-com:office:word" xmlns:w="http://schemas.openxmlformats.org/wordprocessingml/2006/main" xmlns:w14="http://schemas.microsoft.com/office/word/2010/wordml" xmlns:w15="http://schemas.microsoft.com/office/word/2012/wordml" xmlns:w16se="http://schemas.microsoft.com/office/word/2015/wordml/symex" xmlns:wpg="http://schemas.microsoft.com/office/word/2010/wordprocessingGroup" xmlns:wpi="http://schemas.microsoft.com/office/word/2010/wordprocessingInk" xmlns:wne="http://schemas.microsoft.com/office/word/2006/wordml" xmlns:wps="http://schemas.microsoft.com/office/word/2010/wordprocessingShape" mc:Ignorable="w14 w15 w16se wp14">
   <w:abstractNum w:abstractNumId="0" w15:restartNumberingAfterBreak="0">
     <w:nsid w:val="25945143"/>
     <w:multiLevelType w:val="hybridMultilevel"/>
@@ -855,7 +884,7 @@
 </file>
 
 <file path=word/styles.xml><?xml version="1.0" encoding="utf-8"?>
-<w:styles xmlns:mc="http://schemas.openxmlformats.org/markup-compatibility/2006" xmlns:r="http://schemas.openxmlformats.org/officeDocument/2006/relationships" xmlns:w="http://schemas.openxmlformats.org/wordprocessingml/2006/main" xmlns:w14="http://schemas.microsoft.com/office/word/2010/wordml" xmlns:w15="http://schemas.microsoft.com/office/word/2012/wordml" xmlns:w16cid="http://schemas.microsoft.com/office/word/2016/wordml/cid" xmlns:w16se="http://schemas.microsoft.com/office/word/2015/wordml/symex" mc:Ignorable="w14 w15 w16se w16cid">
+<w:styles xmlns:mc="http://schemas.openxmlformats.org/markup-compatibility/2006" xmlns:r="http://schemas.openxmlformats.org/officeDocument/2006/relationships" xmlns:w="http://schemas.openxmlformats.org/wordprocessingml/2006/main" xmlns:w14="http://schemas.microsoft.com/office/word/2010/wordml" xmlns:w15="http://schemas.microsoft.com/office/word/2012/wordml" xmlns:w16se="http://schemas.microsoft.com/office/word/2015/wordml/symex" mc:Ignorable="w14 w15 w16se">
   <w:docDefaults>
     <w:rPrDefault>
       <w:rPr>
@@ -1252,13 +1281,13 @@
     <w:name w:val="Normal"/>
     <w:qFormat/>
   </w:style>
-  <w:style w:type="character" w:default="1" w:styleId="DefaultParagraphFont">
+  <w:style w:type="character" w:default="1" w:styleId="Tipodeletrapredefinidodopargrafo">
     <w:name w:val="Default Paragraph Font"/>
     <w:uiPriority w:val="1"/>
     <w:semiHidden/>
     <w:unhideWhenUsed/>
   </w:style>
-  <w:style w:type="table" w:default="1" w:styleId="TableNormal">
+  <w:style w:type="table" w:default="1" w:styleId="Tabelanormal">
     <w:name w:val="Normal Table"/>
     <w:uiPriority w:val="99"/>
     <w:semiHidden/>
@@ -1273,13 +1302,13 @@
       </w:tblCellMar>
     </w:tblPr>
   </w:style>
-  <w:style w:type="numbering" w:default="1" w:styleId="NoList">
+  <w:style w:type="numbering" w:default="1" w:styleId="Semlista">
     <w:name w:val="No List"/>
     <w:uiPriority w:val="99"/>
     <w:semiHidden/>
     <w:unhideWhenUsed/>
   </w:style>
-  <w:style w:type="paragraph" w:styleId="ListParagraph">
+  <w:style w:type="paragraph" w:styleId="PargrafodaLista">
     <w:name w:val="List Paragraph"/>
     <w:basedOn w:val="Normal"/>
     <w:uiPriority w:val="34"/>
@@ -1290,9 +1319,9 @@
       <w:contextualSpacing/>
     </w:pPr>
   </w:style>
-  <w:style w:type="character" w:styleId="PlaceholderText">
+  <w:style w:type="character" w:styleId="TextodoMarcadordePosio">
     <w:name w:val="Placeholder Text"/>
-    <w:basedOn w:val="DefaultParagraphFont"/>
+    <w:basedOn w:val="Tipodeletrapredefinidodopargrafo"/>
     <w:uiPriority w:val="99"/>
     <w:semiHidden/>
     <w:rsid w:val="00075C2F"/>

</xml_diff>

<commit_message>
stuff in draft / analise dos resultados
</commit_message>
<xml_diff>
--- a/lab4/draft.docx
+++ b/lab4/draft.docx
@@ -762,20 +762,569 @@
         <w:rPr>
           <w:u w:val="single"/>
         </w:rPr>
-        <w:t>ap</w:t>
+        <w:t>apenas</w:t>
+      </w:r>
+      <w:r>
+        <w:t xml:space="preserve"> 2.</w:t>
+      </w:r>
+    </w:p>
+    <w:p/>
+    <w:p/>
+    <w:p/>
+    <w:p>
+      <w:r>
+        <w:t>Análise preliminar das frases:</w:t>
+      </w:r>
+    </w:p>
+    <w:p>
+      <w:pPr>
+        <w:rPr>
+          <w:b/>
+          <w:u w:val="single"/>
+        </w:rPr>
+      </w:pPr>
+      <w:r>
+        <w:t>“</w:t>
+      </w:r>
+      <w:r>
+        <w:rPr>
+          <w:b/>
+          <w:u w:val="single"/>
+        </w:rPr>
+        <w:t>O curso dura cinco anos</w:t>
+      </w:r>
+      <w:r>
+        <w:t>”:</w:t>
+      </w:r>
+    </w:p>
+    <w:p>
+      <w:r>
+        <w:t xml:space="preserve">A linguagem reconhecido nesta frase é a correta embora o valor da margem de classificação seja baixo, sendo que a classe que </w:t>
+      </w:r>
+      <w:proofErr w:type="spellStart"/>
+      <w:r>
+        <w:t>obteu</w:t>
+      </w:r>
+      <w:proofErr w:type="spellEnd"/>
+      <w:r>
+        <w:t xml:space="preserve"> a classificação mais próxima foi a linguagem espanhola, esta semelhança tem a sua origem em que as duas línguas têm raízes em comum muito perto entre si, por isso para que seja possível distinguir entre si é preciso que existam ocorrências de palavras exclusivas de língua para língua para que se consigam “afastar” as classificações da frase, os valores de classificação também se vão distancia consoante o </w:t>
+      </w:r>
+      <w:r>
+        <w:lastRenderedPageBreak/>
+        <w:t xml:space="preserve">tamanho do texto a </w:t>
+      </w:r>
+      <w:proofErr w:type="spellStart"/>
+      <w:r>
+        <w:t>analisar.</w:t>
+      </w:r>
+      <w:r>
+        <w:t>Neste</w:t>
+      </w:r>
+      <w:proofErr w:type="spellEnd"/>
+      <w:r>
+        <w:t xml:space="preserve"> caso a maioria dos trigramas são comuns nas duas linguagens, sendo difícil distinguir entre o português e o espanhol.</w:t>
+      </w:r>
+    </w:p>
+    <w:p/>
+    <w:p/>
+    <w:p>
+      <w:pPr>
+        <w:rPr>
+          <w:rFonts w:ascii="SFRM1095" w:hAnsi="SFRM1095" w:cs="SFRM1095"/>
+        </w:rPr>
+      </w:pPr>
+      <w:r>
+        <w:rPr>
+          <w:rFonts w:ascii="SFRM1095" w:hAnsi="SFRM1095" w:cs="SFRM1095"/>
+        </w:rPr>
+        <w:t>“</w:t>
+      </w:r>
+      <w:r>
+        <w:rPr>
+          <w:rFonts w:ascii="SFRM1095" w:hAnsi="SFRM1095" w:cs="SFRM1095"/>
+          <w:b/>
+          <w:u w:val="single"/>
+        </w:rPr>
+        <w:t xml:space="preserve">El mercado está </w:t>
+      </w:r>
+      <w:proofErr w:type="spellStart"/>
+      <w:r>
+        <w:rPr>
+          <w:rFonts w:ascii="SFRM1095" w:hAnsi="SFRM1095" w:cs="SFRM1095"/>
+          <w:b/>
+          <w:u w:val="single"/>
+        </w:rPr>
+        <w:t>muy</w:t>
+      </w:r>
+      <w:proofErr w:type="spellEnd"/>
+      <w:r>
+        <w:rPr>
+          <w:rFonts w:ascii="SFRM1095" w:hAnsi="SFRM1095" w:cs="SFRM1095"/>
+          <w:b/>
+          <w:u w:val="single"/>
+        </w:rPr>
+        <w:t xml:space="preserve"> </w:t>
+      </w:r>
+      <w:proofErr w:type="spellStart"/>
+      <w:r>
+        <w:rPr>
+          <w:rFonts w:ascii="SFRM1095" w:hAnsi="SFRM1095" w:cs="SFRM1095"/>
+          <w:b/>
+          <w:u w:val="single"/>
+        </w:rPr>
+        <w:t>lejos</w:t>
+      </w:r>
+      <w:proofErr w:type="spellEnd"/>
+      <w:proofErr w:type="gramStart"/>
+      <w:r>
+        <w:rPr>
+          <w:rFonts w:ascii="SFRM1095" w:hAnsi="SFRM1095" w:cs="SFRM1095"/>
+          <w:b/>
+        </w:rPr>
+        <w:t>.</w:t>
+      </w:r>
+      <w:r>
+        <w:rPr>
+          <w:rFonts w:ascii="SFRM1095" w:hAnsi="SFRM1095" w:cs="SFRM1095"/>
+        </w:rPr>
+        <w:t xml:space="preserve">”   </w:t>
+      </w:r>
+      <w:proofErr w:type="gramEnd"/>
+      <w:r>
+        <w:rPr>
+          <w:rFonts w:ascii="SFRM1095" w:hAnsi="SFRM1095" w:cs="SFRM1095"/>
+        </w:rPr>
+        <w:t>:</w:t>
+      </w:r>
+    </w:p>
+    <w:p>
+      <w:pPr>
+        <w:rPr>
+          <w:rFonts w:ascii="SFRM1095" w:hAnsi="SFRM1095" w:cs="SFRM1095"/>
+        </w:rPr>
+      </w:pPr>
+      <w:r>
+        <w:rPr>
+          <w:rFonts w:ascii="SFRM1095" w:hAnsi="SFRM1095" w:cs="SFRM1095"/>
+        </w:rPr>
+        <w:t xml:space="preserve">Neste caso a linguagem reconhecida pelo </w:t>
+      </w:r>
+      <w:proofErr w:type="spellStart"/>
+      <w:r>
+        <w:rPr>
+          <w:rFonts w:ascii="SFRM1095" w:hAnsi="SFRM1095" w:cs="SFRM1095"/>
+        </w:rPr>
+        <w:t>classificardor</w:t>
+      </w:r>
+      <w:proofErr w:type="spellEnd"/>
+      <w:r>
+        <w:rPr>
+          <w:rFonts w:ascii="SFRM1095" w:hAnsi="SFRM1095" w:cs="SFRM1095"/>
+        </w:rPr>
+        <w:t xml:space="preserve"> corresponde à linguagem real, e o valor da margem de classificador é consideravelmente </w:t>
+      </w:r>
+      <w:proofErr w:type="gramStart"/>
+      <w:r>
+        <w:rPr>
+          <w:rFonts w:ascii="SFRM1095" w:hAnsi="SFRM1095" w:cs="SFRM1095"/>
+        </w:rPr>
+        <w:t>elevado ou seja</w:t>
+      </w:r>
+      <w:proofErr w:type="gramEnd"/>
+      <w:r>
+        <w:rPr>
+          <w:rFonts w:ascii="SFRM1095" w:hAnsi="SFRM1095" w:cs="SFRM1095"/>
+        </w:rPr>
+        <w:t xml:space="preserve"> com este texto o classificador tinha informação para “afastar a concorrência” sendo que o texto a analisar possui característica comuns na linguagem espanhol que são raros nas outras linguagens, fazendo diminuir a pontuação da outras linguagens quando analisaram trigramas característicos da linguagem espanhola:</w:t>
+      </w:r>
+    </w:p>
+    <w:p>
+      <w:pPr>
+        <w:rPr>
+          <w:rFonts w:ascii="SFRM1095" w:hAnsi="SFRM1095" w:cs="SFRM1095"/>
+        </w:rPr>
+      </w:pPr>
+      <w:r>
+        <w:rPr>
+          <w:rFonts w:ascii="SFRM1095" w:hAnsi="SFRM1095" w:cs="SFRM1095"/>
+        </w:rPr>
+        <w:t xml:space="preserve">Como caso de </w:t>
+      </w:r>
+      <w:proofErr w:type="gramStart"/>
+      <w:r>
+        <w:rPr>
+          <w:rFonts w:ascii="SFRM1095" w:hAnsi="SFRM1095" w:cs="SFRM1095"/>
+        </w:rPr>
+        <w:t>estudo,  por</w:t>
+      </w:r>
+      <w:proofErr w:type="gramEnd"/>
+      <w:r>
+        <w:rPr>
+          <w:rFonts w:ascii="SFRM1095" w:hAnsi="SFRM1095" w:cs="SFRM1095"/>
+        </w:rPr>
+        <w:t xml:space="preserve"> exemplo os trigrama </w:t>
+      </w:r>
+      <w:proofErr w:type="spellStart"/>
+      <w:r>
+        <w:rPr>
+          <w:rFonts w:ascii="SFRM1095" w:hAnsi="SFRM1095" w:cs="SFRM1095"/>
+        </w:rPr>
+        <w:t>muy</w:t>
+      </w:r>
+      <w:proofErr w:type="spellEnd"/>
+      <w:r>
+        <w:rPr>
+          <w:rFonts w:ascii="SFRM1095" w:hAnsi="SFRM1095" w:cs="SFRM1095"/>
+        </w:rPr>
+        <w:t xml:space="preserve">, nos ficheiros utilizados para o treino do classificador aparece </w:t>
+      </w:r>
+      <w:r>
+        <w:rPr>
+          <w:rFonts w:ascii="SFRM1095" w:hAnsi="SFRM1095" w:cs="SFRM1095"/>
+        </w:rPr>
+        <w:t>355233</w:t>
+      </w:r>
+      <w:r>
+        <w:rPr>
+          <w:rFonts w:ascii="SFRM1095" w:hAnsi="SFRM1095" w:cs="SFRM1095"/>
+        </w:rPr>
+        <w:t xml:space="preserve"> vezes no espanhol, 3103 no francês, 1218 no português e 10 no inglês.  Não tomar estes </w:t>
+      </w:r>
+      <w:proofErr w:type="spellStart"/>
+      <w:r>
+        <w:rPr>
+          <w:rFonts w:ascii="SFRM1095" w:hAnsi="SFRM1095" w:cs="SFRM1095"/>
+        </w:rPr>
+        <w:t>resutados</w:t>
+      </w:r>
+      <w:proofErr w:type="spellEnd"/>
+      <w:r>
+        <w:rPr>
+          <w:rFonts w:ascii="SFRM1095" w:hAnsi="SFRM1095" w:cs="SFRM1095"/>
+        </w:rPr>
+        <w:t xml:space="preserve"> como uma representação total do texto a ser </w:t>
+      </w:r>
+      <w:proofErr w:type="gramStart"/>
+      <w:r>
+        <w:rPr>
+          <w:rFonts w:ascii="SFRM1095" w:hAnsi="SFRM1095" w:cs="SFRM1095"/>
+        </w:rPr>
+        <w:t>analisado</w:t>
+      </w:r>
+      <w:proofErr w:type="gramEnd"/>
+      <w:r>
+        <w:rPr>
+          <w:rFonts w:ascii="SFRM1095" w:hAnsi="SFRM1095" w:cs="SFRM1095"/>
+        </w:rPr>
+        <w:t xml:space="preserve"> mas consegue-se encontrar uma preferência evidente com a língua espanhola.</w:t>
+      </w:r>
+    </w:p>
+    <w:p>
+      <w:pPr>
+        <w:rPr>
+          <w:rFonts w:ascii="SFRM1095" w:hAnsi="SFRM1095" w:cs="SFRM1095"/>
+        </w:rPr>
+      </w:pPr>
+    </w:p>
+    <w:p>
+      <w:pPr>
+        <w:rPr>
+          <w:rFonts w:ascii="SFRM1095" w:hAnsi="SFRM1095" w:cs="SFRM1095"/>
+        </w:rPr>
+      </w:pPr>
+    </w:p>
+    <w:p>
+      <w:pPr>
+        <w:rPr>
+          <w:rFonts w:ascii="SFRM1095" w:hAnsi="SFRM1095" w:cs="SFRM1095"/>
+        </w:rPr>
+      </w:pPr>
+      <w:r>
+        <w:rPr>
+          <w:rFonts w:ascii="SFRM1095" w:hAnsi="SFRM1095" w:cs="SFRM1095"/>
+        </w:rPr>
+        <w:t>“</w:t>
+      </w:r>
+      <w:r>
+        <w:rPr>
+          <w:rFonts w:ascii="SFRM1095" w:hAnsi="SFRM1095" w:cs="SFRM1095"/>
+          <w:b/>
+          <w:u w:val="single"/>
+        </w:rPr>
+        <w:t>Eu vou à loja.</w:t>
+      </w:r>
+      <w:r>
+        <w:rPr>
+          <w:rFonts w:ascii="SFRM1095" w:hAnsi="SFRM1095" w:cs="SFRM1095"/>
+        </w:rPr>
+        <w:t>”:</w:t>
+      </w:r>
+    </w:p>
+    <w:p>
+      <w:pPr>
+        <w:rPr>
+          <w:rFonts w:ascii="SFRM1095" w:hAnsi="SFRM1095" w:cs="SFRM1095"/>
+        </w:rPr>
+      </w:pPr>
+      <w:r>
+        <w:rPr>
+          <w:rFonts w:ascii="SFRM1095" w:hAnsi="SFRM1095" w:cs="SFRM1095"/>
+        </w:rPr>
+        <w:t xml:space="preserve">Aqui a linguagem reconhecida não corresponde à real sendo que o classificador considerou que estava perante um texto na língua francesa quando na realidade se encontrava perante a portuguesa. No entanto podemos ver que a língua com melhor cotação a seguir à francesa foi a portuguesa, no entanto o valor da margem de classificação não é baixo. Sendo que neste caso </w:t>
+      </w:r>
+      <w:proofErr w:type="gramStart"/>
+      <w:r>
+        <w:rPr>
+          <w:rFonts w:ascii="SFRM1095" w:hAnsi="SFRM1095" w:cs="SFRM1095"/>
+        </w:rPr>
+        <w:t>estas duas línguas também tem</w:t>
+      </w:r>
+      <w:proofErr w:type="gramEnd"/>
+      <w:r>
+        <w:rPr>
+          <w:rFonts w:ascii="SFRM1095" w:hAnsi="SFRM1095" w:cs="SFRM1095"/>
+        </w:rPr>
+        <w:t xml:space="preserve"> origem no latim as suas raízes também são comuns sendo que existem palavras/</w:t>
+      </w:r>
+      <w:r>
+        <w:rPr>
+          <w:rFonts w:ascii="SFRM1095" w:hAnsi="SFRM1095" w:cs="SFRM1095"/>
+        </w:rPr>
+        <w:t>(</w:t>
+      </w:r>
+      <w:r>
+        <w:rPr>
+          <w:rFonts w:ascii="SFRM1095" w:hAnsi="SFRM1095" w:cs="SFRM1095"/>
+          <w:highlight w:val="yellow"/>
+        </w:rPr>
+        <w:t>silabas</w:t>
+      </w:r>
+      <w:r>
+        <w:rPr>
+          <w:rFonts w:ascii="SFRM1095" w:hAnsi="SFRM1095" w:cs="SFRM1095"/>
+        </w:rPr>
+        <w:t xml:space="preserve">). Parte da possibilidade de o </w:t>
+      </w:r>
+      <w:proofErr w:type="spellStart"/>
+      <w:r>
+        <w:rPr>
+          <w:rFonts w:ascii="SFRM1095" w:hAnsi="SFRM1095" w:cs="SFRM1095"/>
+        </w:rPr>
+        <w:t>classificardor</w:t>
+      </w:r>
+      <w:proofErr w:type="spellEnd"/>
+      <w:r>
+        <w:rPr>
+          <w:rFonts w:ascii="SFRM1095" w:hAnsi="SFRM1095" w:cs="SFRM1095"/>
+        </w:rPr>
+        <w:t xml:space="preserve"> tenho errado pode vir do caso do facto de o texto a ser analisado ser relativamente pequeno, este conjunto de condições causa que o classificador não irá conseguir encontrar trigramas comuns numa linguagem que seja raro noutra, sendo que após várias ocorrências da situação agora definida o classificador irá isolar o candidato mais adequado ao texto a ser analisado.</w:t>
+      </w:r>
+    </w:p>
+    <w:p/>
+    <w:p/>
+    <w:p>
+      <w:r>
+        <w:t>“</w:t>
+      </w:r>
+      <w:proofErr w:type="spellStart"/>
+      <w:r>
+        <w:rPr>
+          <w:b/>
+          <w:u w:val="single"/>
+        </w:rPr>
+        <w:t>the</w:t>
+      </w:r>
+      <w:proofErr w:type="spellEnd"/>
+      <w:r>
+        <w:rPr>
+          <w:b/>
+          <w:u w:val="single"/>
+        </w:rPr>
+        <w:t xml:space="preserve"> </w:t>
+      </w:r>
+      <w:proofErr w:type="spellStart"/>
+      <w:r>
+        <w:rPr>
+          <w:b/>
+          <w:u w:val="single"/>
+        </w:rPr>
+        <w:t>word</w:t>
+      </w:r>
+      <w:proofErr w:type="spellEnd"/>
+      <w:r>
+        <w:rPr>
+          <w:b/>
+          <w:u w:val="single"/>
+        </w:rPr>
+        <w:t xml:space="preserve"> é </w:t>
+      </w:r>
+      <w:proofErr w:type="spellStart"/>
+      <w:r>
+        <w:rPr>
+          <w:b/>
+          <w:u w:val="single"/>
+        </w:rPr>
+        <w:t>is</w:t>
+      </w:r>
+      <w:proofErr w:type="spellEnd"/>
+      <w:r>
+        <w:rPr>
+          <w:b/>
+          <w:u w:val="single"/>
+        </w:rPr>
+        <w:t xml:space="preserve"> </w:t>
+      </w:r>
+      <w:proofErr w:type="spellStart"/>
+      <w:r>
+        <w:rPr>
+          <w:b/>
+          <w:u w:val="single"/>
+        </w:rPr>
+        <w:t>very</w:t>
+      </w:r>
+      <w:proofErr w:type="spellEnd"/>
+      <w:r>
+        <w:rPr>
+          <w:b/>
+          <w:u w:val="single"/>
+        </w:rPr>
+        <w:t xml:space="preserve"> short</w:t>
+      </w:r>
+      <w:r>
+        <w:t>”:</w:t>
+      </w:r>
+    </w:p>
+    <w:p>
+      <w:r>
+        <w:t>Certo</w:t>
+      </w:r>
+    </w:p>
+    <w:p>
+      <w:pPr>
+        <w:rPr>
+          <w:u w:val="single"/>
+        </w:rPr>
+      </w:pPr>
+      <w:r>
+        <w:t xml:space="preserve">Se não pusermos os ponto final considera português dizer que se este for o caso, não é comum palavras em </w:t>
+      </w:r>
+      <w:proofErr w:type="spellStart"/>
+      <w:r>
+        <w:t>portgues</w:t>
+      </w:r>
+      <w:proofErr w:type="spellEnd"/>
+      <w:r>
+        <w:t xml:space="preserve"> que acabem e t e que o </w:t>
+      </w:r>
+      <w:proofErr w:type="spellStart"/>
+      <w:r>
+        <w:t>trigramam</w:t>
+      </w:r>
+      <w:proofErr w:type="spellEnd"/>
+      <w:r>
+        <w:t xml:space="preserve"> </w:t>
+      </w:r>
+      <w:proofErr w:type="gramStart"/>
+      <w:r>
+        <w:t>“ é</w:t>
+      </w:r>
+      <w:proofErr w:type="gramEnd"/>
+      <w:r>
+        <w:t xml:space="preserve"> ” é muito comum no português</w:t>
+      </w:r>
+      <w:r>
+        <w:t xml:space="preserve"> 1966239</w:t>
+      </w:r>
+      <w:r>
+        <w:t xml:space="preserve"> e não existe no inglês. Sendo que o score do português sem deste trigrama </w:t>
+      </w:r>
+      <w:r>
+        <w:t xml:space="preserve">“é i” = </w:t>
+      </w:r>
+      <w:r>
+        <w:t>55737</w:t>
+      </w:r>
+      <w:r>
+        <w:t xml:space="preserve"> e </w:t>
+      </w:r>
+    </w:p>
+    <w:p>
+      <w:pPr>
+        <w:rPr>
+          <w:u w:val="single"/>
+        </w:rPr>
+      </w:pPr>
+    </w:p>
+    <w:p>
+      <w:pPr>
+        <w:rPr>
+          <w:u w:val="single"/>
+        </w:rPr>
+      </w:pPr>
+      <w:proofErr w:type="spellStart"/>
+      <w:r>
+        <w:rPr>
+          <w:u w:val="single"/>
+        </w:rPr>
+        <w:t>I’m</w:t>
+      </w:r>
+      <w:proofErr w:type="spellEnd"/>
+      <w:r>
+        <w:rPr>
+          <w:u w:val="single"/>
+        </w:rPr>
+        <w:t xml:space="preserve"> </w:t>
+      </w:r>
+      <w:proofErr w:type="spellStart"/>
+      <w:r>
+        <w:rPr>
+          <w:u w:val="single"/>
+        </w:rPr>
+        <w:t>bored</w:t>
+      </w:r>
+      <w:proofErr w:type="spellEnd"/>
+      <w:r>
+        <w:rPr>
+          <w:u w:val="single"/>
+        </w:rPr>
+        <w:t xml:space="preserve"> </w:t>
+      </w:r>
+      <w:proofErr w:type="spellStart"/>
+      <w:r>
+        <w:rPr>
+          <w:u w:val="single"/>
+        </w:rPr>
+        <w:t>gonna</w:t>
+      </w:r>
+      <w:proofErr w:type="spellEnd"/>
+      <w:r>
+        <w:rPr>
+          <w:u w:val="single"/>
+        </w:rPr>
+        <w:t xml:space="preserve"> stop </w:t>
+      </w:r>
+      <w:proofErr w:type="spellStart"/>
+      <w:r>
+        <w:rPr>
+          <w:u w:val="single"/>
+        </w:rPr>
+        <w:t>now</w:t>
+      </w:r>
+      <w:proofErr w:type="spellEnd"/>
+    </w:p>
+    <w:p>
+      <w:pPr>
+        <w:rPr>
+          <w:u w:val="single"/>
+        </w:rPr>
+      </w:pPr>
+      <w:r>
+        <w:t>SRY WILL COMEBACK LATER</w:t>
       </w:r>
       <w:bookmarkStart w:id="0" w:name="_GoBack"/>
       <w:bookmarkEnd w:id="0"/>
-      <w:r>
-        <w:rPr>
-          <w:u w:val="single"/>
-        </w:rPr>
-        <w:t>enas</w:t>
-      </w:r>
-      <w:r>
-        <w:t xml:space="preserve"> 2.</w:t>
-      </w:r>
-    </w:p>
+    </w:p>
+    <w:p/>
     <w:sectPr>
       <w:pgSz w:w="11906" w:h="16838"/>
       <w:pgMar w:top="1417" w:right="1701" w:bottom="1417" w:left="1701" w:header="708" w:footer="708" w:gutter="0"/>

</xml_diff>

<commit_message>
valores com o novo código, não está as linguages com mesma probabilidade
</commit_message>
<xml_diff>
--- a/lab4/draft.docx
+++ b/lab4/draft.docx
@@ -833,6 +833,13 @@
         <w:t>O curso dura cinco anos</w:t>
       </w:r>
       <w:r>
+        <w:rPr>
+          <w:b/>
+          <w:u w:val="single"/>
+        </w:rPr>
+        <w:t>.</w:t>
+      </w:r>
+      <w:r>
         <w:t>”:</w:t>
       </w:r>
     </w:p>
@@ -864,7 +871,7 @@
     </w:p>
     <w:p>
       <w:r>
-        <w:t>-178.98582</w:t>
+        <w:t>-178.98584</w:t>
       </w:r>
     </w:p>
     <w:p>
@@ -1124,6 +1131,12 @@
         </w:rPr>
         <w:t>-201.393</w:t>
       </w:r>
+      <w:r>
+        <w:rPr>
+          <w:rFonts w:ascii="SFRM1095" w:hAnsi="SFRM1095" w:cs="SFRM1095"/>
+        </w:rPr>
+        <w:t>03</w:t>
+      </w:r>
     </w:p>
     <w:p>
       <w:pPr>
@@ -1183,6 +1196,7 @@
       <w:pPr>
         <w:rPr>
           <w:rFonts w:ascii="SFRM1095" w:hAnsi="SFRM1095" w:cs="SFRM1095"/>
+          <w:u w:val="single"/>
         </w:rPr>
       </w:pPr>
       <w:r>
@@ -1251,7 +1265,15 @@
         <w:rPr>
           <w:rFonts w:ascii="SFRM1095" w:hAnsi="SFRM1095" w:cs="SFRM1095"/>
         </w:rPr>
-        <w:t xml:space="preserve"> errado pode vir do caso do facto de o texto a ser analisado ser relativamente </w:t>
+        <w:t xml:space="preserve"> errado pode vir do caso do facto de o </w:t>
+      </w:r>
+      <w:bookmarkStart w:id="0" w:name="_GoBack"/>
+      <w:bookmarkEnd w:id="0"/>
+      <w:r>
+        <w:rPr>
+          <w:rFonts w:ascii="SFRM1095" w:hAnsi="SFRM1095" w:cs="SFRM1095"/>
+        </w:rPr>
+        <w:t xml:space="preserve">texto a ser analisado ser relativamente </w:t>
       </w:r>
       <w:proofErr w:type="gramStart"/>
       <w:r>
@@ -1279,6 +1301,82 @@
         </w:rPr>
         <w:t>, este conjunto de condições causa que o classificador não irá conseguir encontrar trigramas comuns numa linguagem que seja raro noutra, sendo que após várias ocorrências da situação agora definida o classificador irá isolar o candidato mais adequado ao texto a ser analisado.</w:t>
       </w:r>
+      <w:r>
+        <w:rPr>
+          <w:rFonts w:ascii="SFRM1095" w:hAnsi="SFRM1095" w:cs="SFRM1095"/>
+        </w:rPr>
+        <w:t xml:space="preserve"> Como a maioria dos trigramas são comuns na duas linguagens se ocorre algum trigrama muito comum numa linguagem específica poderá fazer “</w:t>
+      </w:r>
+      <w:proofErr w:type="spellStart"/>
+      <w:r>
+        <w:rPr>
+          <w:rFonts w:ascii="SFRM1095" w:hAnsi="SFRM1095" w:cs="SFRM1095"/>
+        </w:rPr>
+        <w:t>tip</w:t>
+      </w:r>
+      <w:proofErr w:type="spellEnd"/>
+      <w:r>
+        <w:rPr>
+          <w:rFonts w:ascii="SFRM1095" w:hAnsi="SFRM1095" w:cs="SFRM1095"/>
+        </w:rPr>
+        <w:t xml:space="preserve"> </w:t>
+      </w:r>
+      <w:proofErr w:type="spellStart"/>
+      <w:r>
+        <w:rPr>
+          <w:rFonts w:ascii="SFRM1095" w:hAnsi="SFRM1095" w:cs="SFRM1095"/>
+        </w:rPr>
+        <w:t>the</w:t>
+      </w:r>
+      <w:proofErr w:type="spellEnd"/>
+      <w:r>
+        <w:rPr>
+          <w:rFonts w:ascii="SFRM1095" w:hAnsi="SFRM1095" w:cs="SFRM1095"/>
+        </w:rPr>
+        <w:t xml:space="preserve"> </w:t>
+      </w:r>
+      <w:proofErr w:type="spellStart"/>
+      <w:r>
+        <w:rPr>
+          <w:rFonts w:ascii="SFRM1095" w:hAnsi="SFRM1095" w:cs="SFRM1095"/>
+        </w:rPr>
+        <w:t>scale</w:t>
+      </w:r>
+      <w:proofErr w:type="spellEnd"/>
+      <w:r>
+        <w:rPr>
+          <w:rFonts w:ascii="SFRM1095" w:hAnsi="SFRM1095" w:cs="SFRM1095"/>
+        </w:rPr>
+        <w:t xml:space="preserve">” para </w:t>
+      </w:r>
+      <w:proofErr w:type="gramStart"/>
+      <w:r>
+        <w:rPr>
+          <w:rFonts w:ascii="SFRM1095" w:hAnsi="SFRM1095" w:cs="SFRM1095"/>
+        </w:rPr>
+        <w:t>uma  das</w:t>
+      </w:r>
+      <w:proofErr w:type="gramEnd"/>
+      <w:r>
+        <w:rPr>
+          <w:rFonts w:ascii="SFRM1095" w:hAnsi="SFRM1095" w:cs="SFRM1095"/>
+        </w:rPr>
+        <w:t xml:space="preserve"> linguagens. Como é o caso do trigrama </w:t>
+      </w:r>
+      <w:proofErr w:type="gramStart"/>
+      <w:r>
+        <w:rPr>
+          <w:rFonts w:ascii="SFRM1095" w:hAnsi="SFRM1095" w:cs="SFRM1095"/>
+        </w:rPr>
+        <w:t>“ à</w:t>
+      </w:r>
+      <w:proofErr w:type="gramEnd"/>
+      <w:r>
+        <w:rPr>
+          <w:rFonts w:ascii="SFRM1095" w:hAnsi="SFRM1095" w:cs="SFRM1095"/>
+        </w:rPr>
+        <w:t xml:space="preserve"> ” que ocorre no francês 12 milhões de vezes e no português 500 mil vezes.</w:t>
+      </w:r>
     </w:p>
     <w:p>
       <w:pPr>
@@ -1303,7 +1401,7 @@
         <w:rPr>
           <w:rFonts w:ascii="SFRM1095" w:hAnsi="SFRM1095" w:cs="SFRM1095"/>
         </w:rPr>
-        <w:t>-120.26242</w:t>
+        <w:t>-120.26244</w:t>
       </w:r>
     </w:p>
     <w:p>
@@ -1556,7 +1654,7 @@
     </w:p>
     <w:p>
       <w:r>
-        <w:t>-213.55725</w:t>
+        <w:t>-213.55727</w:t>
       </w:r>
     </w:p>
     <w:p>
@@ -1734,14 +1832,14 @@
       </w:r>
       <w:proofErr w:type="gramEnd"/>
       <w:r>
-        <w:t xml:space="preserve"> Possuir uma margem de erro pequena pode querer indicar que está mal classificada logo, quando repetida poderá levar a um margem superior, podendo estar errado. </w:t>
-      </w:r>
-      <w:r>
-        <w:t xml:space="preserve"> No entanto a frase original neste caso possui evidentemente um terno que é característico da </w:t>
+        <w:t xml:space="preserve"> Possuir uma margem de erro pequena pode querer indicar que está mal </w:t>
       </w:r>
       <w:r>
         <w:lastRenderedPageBreak/>
-        <w:t>língua inglesa com um valor elevado de presença e evidente em comparação com as outras líng</w:t>
+        <w:t xml:space="preserve">classificada logo, quando repetida poderá levar a um margem superior, podendo estar errado. </w:t>
+      </w:r>
+      <w:r>
+        <w:t xml:space="preserve"> No entanto a frase original neste caso possui evidentemente um terno que é característico da língua inglesa com um valor elevado de presença e evidente em comparação com as outras líng</w:t>
       </w:r>
       <w:r>
         <w:t>uas às quais estamos a comparar</w:t>
@@ -1777,12 +1875,7 @@
         <w:t xml:space="preserve"> na mesma frase (pedaços da frases reconhecidos como comuns na língua inglesa) não vão </w:t>
       </w:r>
       <w:r>
-        <w:t>gera</w:t>
-      </w:r>
-      <w:bookmarkStart w:id="0" w:name="_GoBack"/>
-      <w:bookmarkEnd w:id="0"/>
-      <w:r>
-        <w:t>r</w:t>
+        <w:t>gerar</w:t>
       </w:r>
       <w:r>
         <w:t xml:space="preserve"> um score suplementar se aparecem mais vezes sendo apenas contabilizados o valor da </w:t>
@@ -1830,15 +1923,13 @@
       </w:r>
       <w:proofErr w:type="spellEnd"/>
       <w:r>
-        <w:t xml:space="preserve"> no entanto se repetirmos por volta de 20-30 X o classificador começa a assumir que se </w:t>
-      </w:r>
-      <w:proofErr w:type="spellStart"/>
-      <w:r>
-        <w:t>econtra</w:t>
-      </w:r>
-      <w:proofErr w:type="spellEnd"/>
-      <w:r>
-        <w:t xml:space="preserve"> perante </w:t>
+        <w:t xml:space="preserve"> no entanto se repetirmos por volta de 20-30 X o classificador começa a assumir que se e</w:t>
+      </w:r>
+      <w:r>
+        <w:t>n</w:t>
+      </w:r>
+      <w:r>
+        <w:t xml:space="preserve">contra perante </w:t>
       </w:r>
       <w:proofErr w:type="spellStart"/>
       <w:r>
@@ -1860,15 +1951,15 @@
     </w:p>
     <w:p>
       <w:r>
-        <w:t>-1457.8458</w:t>
-      </w:r>
-    </w:p>
-    <w:p>
-      <w:r>
-        <w:t>261.09769</w:t>
-      </w:r>
-      <w:r>
-        <w:t xml:space="preserve"> </w:t>
+        <w:t>-1</w:t>
+      </w:r>
+      <w:r>
+        <w:t>447.8983</w:t>
+      </w:r>
+    </w:p>
+    <w:p>
+      <w:r>
+        <w:t>259.87589</w:t>
       </w:r>
     </w:p>
     <w:p/>

</xml_diff>